<commit_message>
Initial Window and Minor Word Doc Update
Created the initial, basic MainWindow, changed its name to DailyDoom! as well.

Also updated minor details of the DailyDoomPlan Word Doc - made some silly mistakes when designing  the thing on paper. Oops.
</commit_message>
<xml_diff>
--- a/DailyDoom/DailyDoomPlan.docx
+++ b/DailyDoom/DailyDoomPlan.docx
@@ -43,6 +43,13 @@
     </w:p>
     <w:sdt>
       <w:sdtPr>
+        <w:rPr>
+          <w:rFonts w:eastAsiaTheme="minorEastAsia" w:cstheme="minorBidi"/>
+          <w:b w:val="0"/>
+          <w:sz w:val="24"/>
+          <w:szCs w:val="22"/>
+          <w:lang w:val="en-IE" w:eastAsia="ja-JP"/>
+        </w:rPr>
         <w:id w:val="1552190399"/>
         <w:docPartObj>
           <w:docPartGallery w:val="Table of Contents"/>
@@ -51,12 +58,8 @@
       </w:sdtPr>
       <w:sdtEndPr>
         <w:rPr>
-          <w:rFonts w:eastAsiaTheme="minorEastAsia" w:cstheme="minorBidi"/>
           <w:bCs/>
           <w:noProof/>
-          <w:sz w:val="24"/>
-          <w:szCs w:val="22"/>
-          <w:lang w:val="en-IE" w:eastAsia="ja-JP"/>
         </w:rPr>
       </w:sdtEndPr>
       <w:sdtContent>
@@ -1281,13 +1284,37 @@
         </w:numPr>
       </w:pPr>
       <w:r>
-        <w:t xml:space="preserve">Both Column 2, Row 2 and Colum 2, Row 3 will contain a centred text block that is top aligned with a margin of 10, 3 </w:t>
-      </w:r>
-      <w:r>
-        <w:t>or</w:t>
-      </w:r>
-      <w:r>
-        <w:t xml:space="preserve"> 5, 10, 0 pixels, as well as a</w:t>
+        <w:t xml:space="preserve">Both Column </w:t>
+      </w:r>
+      <w:r>
+        <w:t>1</w:t>
+      </w:r>
+      <w:r>
+        <w:t xml:space="preserve">, Row </w:t>
+      </w:r>
+      <w:r>
+        <w:t>1</w:t>
+      </w:r>
+      <w:r>
+        <w:t xml:space="preserve"> and Colum </w:t>
+      </w:r>
+      <w:r>
+        <w:t>1</w:t>
+      </w:r>
+      <w:r>
+        <w:t xml:space="preserve">, Row </w:t>
+      </w:r>
+      <w:r>
+        <w:t>2</w:t>
+      </w:r>
+      <w:r>
+        <w:t xml:space="preserve"> will contain a centred text block that is top aligned with a margin of 10, </w:t>
+      </w:r>
+      <w:r>
+        <w:t>5</w:t>
+      </w:r>
+      <w:r>
+        <w:t>, 10, 0 pixels, as well as a</w:t>
       </w:r>
       <w:r>
         <w:t xml:space="preserve"> centred</w:t>
@@ -1296,19 +1323,55 @@
         <w:t xml:space="preserve"> text </w:t>
       </w:r>
       <w:r>
-        <w:t>box</w:t>
-      </w:r>
-      <w:r>
-        <w:t xml:space="preserve"> that is bottom aligned with a margin of 10, </w:t>
-      </w:r>
-      <w:r>
-        <w:t>7 or 5</w:t>
-      </w:r>
-      <w:r>
-        <w:t>, 10</w:t>
-      </w:r>
-      <w:r>
-        <w:t>, 0 pixels.</w:t>
+        <w:t>block</w:t>
+      </w:r>
+      <w:r>
+        <w:t xml:space="preserve"> that is </w:t>
+      </w:r>
+      <w:r>
+        <w:t>top</w:t>
+      </w:r>
+      <w:r>
+        <w:t xml:space="preserve"> aligned with</w:t>
+      </w:r>
+      <w:r>
+        <w:t>9</w:t>
+      </w:r>
+      <w:r>
+        <w:t xml:space="preserve"> of </w:t>
+      </w:r>
+      <w:r>
+        <w:t>10,</w:t>
+      </w:r>
+      <w:r>
+        <w:t xml:space="preserve"> </w:t>
+      </w:r>
+      <w:r>
+        <w:t>40,</w:t>
+      </w:r>
+      <w:r>
+        <w:t xml:space="preserve"> </w:t>
+      </w:r>
+      <w:r>
+        <w:t>10,</w:t>
+      </w:r>
+      <w:r>
+        <w:t xml:space="preserve"> </w:t>
+      </w:r>
+      <w:r>
+        <w:t>10</w:t>
+      </w:r>
+      <w:r>
+        <w:rPr>
+          <w:rFonts w:ascii="Consolas" w:hAnsi="Consolas" w:cs="Consolas"/>
+          <w:color w:val="0000FF"/>
+          <w:sz w:val="19"/>
+          <w:szCs w:val="19"/>
+        </w:rPr>
+        <w:t xml:space="preserve"> </w:t>
+      </w:r>
+      <w:r>
+        <w:t>pixels.</w:t>
       </w:r>
       <w:r>
         <w:t xml:space="preserve"> </w:t>
@@ -1323,13 +1386,8 @@
         </w:numPr>
       </w:pPr>
       <w:r>
-        <w:t xml:space="preserve">In Column 2, Row 3, the text block may change depending on whether the program has decided to pick a lucky item or grateful phrase to display (this will be done with a </w:t>
-      </w:r>
-      <w:proofErr w:type="spellStart"/>
-      <w:r>
-        <w:t>Math.Random</w:t>
-      </w:r>
-      <w:proofErr w:type="spellEnd"/>
+        <w:t>In Column 2, Row 3, the text block may change depending on whether the program has decided to pick a lucky item or grateful phrase to display (this will be done with a Math.Random</w:t>
+      </w:r>
       <w:r>
         <w:t>()</w:t>
       </w:r>
@@ -1580,11 +1638,9 @@
               <w:keepLines/>
               <w:spacing w:line="240" w:lineRule="auto"/>
             </w:pPr>
-            <w:proofErr w:type="spellStart"/>
             <w:r>
               <w:t>DoomNum</w:t>
             </w:r>
-            <w:proofErr w:type="spellEnd"/>
           </w:p>
         </w:tc>
         <w:tc>
@@ -1620,11 +1676,9 @@
               <w:keepLines/>
               <w:spacing w:line="240" w:lineRule="auto"/>
             </w:pPr>
-            <w:proofErr w:type="spellStart"/>
             <w:r>
               <w:t>ItemNum</w:t>
             </w:r>
-            <w:proofErr w:type="spellEnd"/>
           </w:p>
         </w:tc>
         <w:tc>
@@ -1659,11 +1713,9 @@
               <w:keepLines/>
               <w:spacing w:line="240" w:lineRule="auto"/>
             </w:pPr>
-            <w:proofErr w:type="spellStart"/>
             <w:r>
               <w:t>GratitudeNum</w:t>
             </w:r>
-            <w:proofErr w:type="spellEnd"/>
           </w:p>
         </w:tc>
         <w:tc>
@@ -1699,11 +1751,9 @@
               <w:keepLines/>
               <w:spacing w:line="240" w:lineRule="auto"/>
             </w:pPr>
-            <w:proofErr w:type="spellStart"/>
             <w:r>
               <w:t>DoomPhrase</w:t>
             </w:r>
-            <w:proofErr w:type="spellEnd"/>
           </w:p>
         </w:tc>
         <w:tc>
@@ -1738,11 +1788,9 @@
               <w:keepLines/>
               <w:spacing w:line="240" w:lineRule="auto"/>
             </w:pPr>
-            <w:proofErr w:type="spellStart"/>
             <w:r>
               <w:t>ItemName</w:t>
             </w:r>
-            <w:proofErr w:type="spellEnd"/>
           </w:p>
         </w:tc>
         <w:tc>
@@ -1778,11 +1826,9 @@
               <w:keepLines/>
               <w:spacing w:line="240" w:lineRule="auto"/>
             </w:pPr>
-            <w:proofErr w:type="spellStart"/>
             <w:r>
               <w:t>GratitudePhrase</w:t>
             </w:r>
-            <w:proofErr w:type="spellEnd"/>
           </w:p>
         </w:tc>
         <w:tc>
@@ -1852,11 +1898,9 @@
               <w:keepLines/>
               <w:spacing w:line="240" w:lineRule="auto"/>
             </w:pPr>
-            <w:proofErr w:type="spellStart"/>
             <w:r>
               <w:t>GetDoom</w:t>
             </w:r>
-            <w:proofErr w:type="spellEnd"/>
           </w:p>
         </w:tc>
         <w:tc>
@@ -1876,15 +1920,7 @@
               <w:cnfStyle w:val="000000100000" w:firstRow="0" w:lastRow="0" w:firstColumn="0" w:lastColumn="0" w:oddVBand="0" w:evenVBand="0" w:oddHBand="1" w:evenHBand="0" w:firstRowFirstColumn="0" w:firstRowLastColumn="0" w:lastRowFirstColumn="0" w:lastRowLastColumn="0"/>
             </w:pPr>
             <w:r>
-              <w:t xml:space="preserve">Selects a random number and sets it as the </w:t>
-            </w:r>
-            <w:proofErr w:type="spellStart"/>
-            <w:r>
-              <w:t>DoomNum</w:t>
-            </w:r>
-            <w:proofErr w:type="spellEnd"/>
-            <w:r>
-              <w:t xml:space="preserve"> </w:t>
+              <w:t xml:space="preserve">Selects a random number and sets it as the DoomNum </w:t>
             </w:r>
           </w:p>
           <w:p>
@@ -1902,26 +1938,8 @@
             <w:r>
               <w:t xml:space="preserve">Uses number to </w:t>
             </w:r>
-            <w:proofErr w:type="spellStart"/>
-            <w:proofErr w:type="gramStart"/>
-            <w:r>
-              <w:t>FileStream</w:t>
-            </w:r>
-            <w:proofErr w:type="spellEnd"/>
-            <w:r>
-              <w:t>(</w:t>
-            </w:r>
-            <w:proofErr w:type="gramEnd"/>
-            <w:r>
-              <w:t xml:space="preserve">) / </w:t>
-            </w:r>
-            <w:proofErr w:type="spellStart"/>
-            <w:r>
-              <w:t>StreamReader</w:t>
-            </w:r>
-            <w:proofErr w:type="spellEnd"/>
-            <w:r>
-              <w:t xml:space="preserve">() </w:t>
+            <w:r>
+              <w:t xml:space="preserve">FileStream() / StreamReader() </w:t>
             </w:r>
             <w:r>
               <w:t>a line from the DoomPhrase</w:t>
@@ -1930,13 +1948,8 @@
               <w:t>s</w:t>
             </w:r>
             <w:r>
-              <w:t xml:space="preserve">.txt and sets it as the </w:t>
-            </w:r>
-            <w:proofErr w:type="spellStart"/>
-            <w:r>
-              <w:t>DoomPhrase</w:t>
-            </w:r>
-            <w:proofErr w:type="spellEnd"/>
+              <w:t>.txt and sets it as the DoomPhrase</w:t>
+            </w:r>
           </w:p>
         </w:tc>
       </w:tr>
@@ -1955,11 +1968,9 @@
               <w:keepLines/>
               <w:spacing w:line="240" w:lineRule="auto"/>
             </w:pPr>
-            <w:proofErr w:type="spellStart"/>
             <w:r>
               <w:t>GetItem</w:t>
             </w:r>
-            <w:proofErr w:type="spellEnd"/>
           </w:p>
         </w:tc>
         <w:tc>
@@ -1979,18 +1990,7 @@
               <w:cnfStyle w:val="000000000000" w:firstRow="0" w:lastRow="0" w:firstColumn="0" w:lastColumn="0" w:oddVBand="0" w:evenVBand="0" w:oddHBand="0" w:evenHBand="0" w:firstRowFirstColumn="0" w:firstRowLastColumn="0" w:lastRowFirstColumn="0" w:lastRowLastColumn="0"/>
             </w:pPr>
             <w:r>
-              <w:t xml:space="preserve">Selects a random number and sets it as the </w:t>
-            </w:r>
-            <w:proofErr w:type="spellStart"/>
-            <w:r>
-              <w:t>Item</w:t>
-            </w:r>
-            <w:r>
-              <w:t>Num</w:t>
-            </w:r>
-            <w:proofErr w:type="spellEnd"/>
-            <w:r>
-              <w:t xml:space="preserve"> </w:t>
+              <w:t xml:space="preserve">Selects a random number and sets it as the ItemNum </w:t>
             </w:r>
           </w:p>
           <w:p>
@@ -2006,31 +2006,10 @@
               <w:cnfStyle w:val="000000000000" w:firstRow="0" w:lastRow="0" w:firstColumn="0" w:lastColumn="0" w:oddVBand="0" w:evenVBand="0" w:oddHBand="0" w:evenHBand="0" w:firstRowFirstColumn="0" w:firstRowLastColumn="0" w:lastRowFirstColumn="0" w:lastRowLastColumn="0"/>
             </w:pPr>
             <w:r>
-              <w:t xml:space="preserve">Uses number to </w:t>
-            </w:r>
-            <w:proofErr w:type="spellStart"/>
-            <w:proofErr w:type="gramStart"/>
-            <w:r>
-              <w:t>File</w:t>
-            </w:r>
-            <w:r>
-              <w:t>Stream</w:t>
-            </w:r>
-            <w:proofErr w:type="spellEnd"/>
-            <w:r>
-              <w:t>(</w:t>
-            </w:r>
-            <w:proofErr w:type="gramEnd"/>
-            <w:r>
-              <w:t xml:space="preserve">) / </w:t>
-            </w:r>
-            <w:proofErr w:type="spellStart"/>
-            <w:r>
-              <w:t>StreamReader</w:t>
-            </w:r>
-            <w:proofErr w:type="spellEnd"/>
-            <w:r>
-              <w:t>()</w:t>
+              <w:t>Uses number to File</w:t>
+            </w:r>
+            <w:r>
+              <w:t>Stream() / StreamReader()</w:t>
             </w:r>
             <w:r>
               <w:t xml:space="preserve"> a line from the </w:t>
@@ -2039,13 +2018,8 @@
               <w:t>Items</w:t>
             </w:r>
             <w:r>
-              <w:t xml:space="preserve">.txt and sets it as the </w:t>
-            </w:r>
-            <w:proofErr w:type="spellStart"/>
-            <w:r>
-              <w:t>ItemName</w:t>
-            </w:r>
-            <w:proofErr w:type="spellEnd"/>
+              <w:t>.txt and sets it as the ItemName</w:t>
+            </w:r>
           </w:p>
         </w:tc>
       </w:tr>
@@ -2065,11 +2039,9 @@
               <w:keepLines/>
               <w:spacing w:line="240" w:lineRule="auto"/>
             </w:pPr>
-            <w:proofErr w:type="spellStart"/>
             <w:r>
               <w:t>GetGratitude</w:t>
             </w:r>
-            <w:proofErr w:type="spellEnd"/>
           </w:p>
         </w:tc>
         <w:tc>
@@ -2089,18 +2061,7 @@
               <w:cnfStyle w:val="000000100000" w:firstRow="0" w:lastRow="0" w:firstColumn="0" w:lastColumn="0" w:oddVBand="0" w:evenVBand="0" w:oddHBand="1" w:evenHBand="0" w:firstRowFirstColumn="0" w:firstRowLastColumn="0" w:lastRowFirstColumn="0" w:lastRowLastColumn="0"/>
             </w:pPr>
             <w:r>
-              <w:t xml:space="preserve">Selects a random number and sets it as the </w:t>
-            </w:r>
-            <w:proofErr w:type="spellStart"/>
-            <w:r>
-              <w:t>Gratitude</w:t>
-            </w:r>
-            <w:r>
-              <w:t>Num</w:t>
-            </w:r>
-            <w:proofErr w:type="spellEnd"/>
-            <w:r>
-              <w:t xml:space="preserve"> </w:t>
+              <w:t xml:space="preserve">Selects a random number and sets it as the GratitudeNum </w:t>
             </w:r>
           </w:p>
           <w:p>
@@ -2118,26 +2079,8 @@
             <w:r>
               <w:t xml:space="preserve">Uses number to </w:t>
             </w:r>
-            <w:proofErr w:type="spellStart"/>
-            <w:proofErr w:type="gramStart"/>
-            <w:r>
-              <w:t>FileStream</w:t>
-            </w:r>
-            <w:proofErr w:type="spellEnd"/>
-            <w:r>
-              <w:t>(</w:t>
-            </w:r>
-            <w:proofErr w:type="gramEnd"/>
-            <w:r>
-              <w:t xml:space="preserve">) / </w:t>
-            </w:r>
-            <w:proofErr w:type="spellStart"/>
-            <w:r>
-              <w:t>StreamReader</w:t>
-            </w:r>
-            <w:proofErr w:type="spellEnd"/>
-            <w:r>
-              <w:t xml:space="preserve">() </w:t>
+            <w:r>
+              <w:t xml:space="preserve">FileStream() / StreamReader() </w:t>
             </w:r>
             <w:r>
               <w:t xml:space="preserve">a line from the </w:t>
@@ -2152,16 +2095,8 @@
               <w:t>s</w:t>
             </w:r>
             <w:r>
-              <w:t xml:space="preserve">.txt and sets it as the </w:t>
-            </w:r>
-            <w:proofErr w:type="spellStart"/>
-            <w:r>
-              <w:t>Gratitude</w:t>
-            </w:r>
-            <w:r>
-              <w:t>Phrase</w:t>
-            </w:r>
-            <w:proofErr w:type="spellEnd"/>
+              <w:t>.txt and sets it as the GratitudePhrase</w:t>
+            </w:r>
           </w:p>
         </w:tc>
       </w:tr>
@@ -2185,15 +2120,7 @@
         <w:t>Note:</w:t>
       </w:r>
       <w:r>
-        <w:t xml:space="preserve"> Although this can be done in the </w:t>
-      </w:r>
-      <w:proofErr w:type="spellStart"/>
-      <w:r>
-        <w:t>MainWindow</w:t>
-      </w:r>
-      <w:proofErr w:type="spellEnd"/>
-      <w:r>
-        <w:t xml:space="preserve"> object without the need for a class, the Prediction class will be created and implemented to make</w:t>
+        <w:t xml:space="preserve"> Although this can be done in the MainWindow object without the need for a class, the Prediction class will be created and implemented to make</w:t>
       </w:r>
       <w:r>
         <w:t xml:space="preserve"> any</w:t>
@@ -2231,15 +2158,7 @@
     </w:p>
     <w:p>
       <w:r>
-        <w:t xml:space="preserve">Using </w:t>
-      </w:r>
-      <w:proofErr w:type="spellStart"/>
-      <w:r>
-        <w:t>VisualStudio</w:t>
-      </w:r>
-      <w:proofErr w:type="spellEnd"/>
-      <w:r>
-        <w:t>, a database will be generated to keep track of the last date the application ran in order to ensure that there aren’t two predictions read in one day.</w:t>
+        <w:t>Using VisualStudio, a database will be generated to keep track of the last date the application ran in order to ensure that there aren’t two predictions read in one day.</w:t>
       </w:r>
     </w:p>
     <w:p>
@@ -2256,74 +2175,14 @@
       <w:r>
         <w:t xml:space="preserve">A text file for doom phrases, items and gratitude phrases (called DoomPhrases.txt, Items.txt and GratitudePhrases.txt respectfully) will be created and placed in the </w:t>
       </w:r>
-      <w:proofErr w:type="spellStart"/>
-      <w:r>
-        <w:t>RandomBits</w:t>
-      </w:r>
-      <w:proofErr w:type="spellEnd"/>
-      <w:r>
-        <w:t>\</w:t>
-      </w:r>
-      <w:proofErr w:type="spellStart"/>
-      <w:r>
-        <w:t>DailyDoom</w:t>
-      </w:r>
-      <w:proofErr w:type="spellEnd"/>
-      <w:r>
-        <w:t>\bin\Debug\</w:t>
-      </w:r>
-      <w:proofErr w:type="spellStart"/>
-      <w:r>
-        <w:t>TextFiles</w:t>
-      </w:r>
-      <w:proofErr w:type="spellEnd"/>
-      <w:r>
-        <w:t xml:space="preserve"> directory. As there is </w:t>
-      </w:r>
-      <w:proofErr w:type="gramStart"/>
-      <w:r>
-        <w:t>a .</w:t>
-      </w:r>
-      <w:proofErr w:type="spellStart"/>
-      <w:r>
-        <w:t>gitignore</w:t>
-      </w:r>
-      <w:proofErr w:type="spellEnd"/>
-      <w:proofErr w:type="gramEnd"/>
-      <w:r>
-        <w:t xml:space="preserve"> file for </w:t>
-      </w:r>
-      <w:proofErr w:type="spellStart"/>
-      <w:r>
-        <w:t>VisualStudio</w:t>
-      </w:r>
-      <w:proofErr w:type="spellEnd"/>
-      <w:r>
-        <w:t xml:space="preserve"> in the GitHub repository, a copy of these files will also be saved to the </w:t>
-      </w:r>
-      <w:proofErr w:type="spellStart"/>
-      <w:r>
-        <w:t>RandomBits</w:t>
-      </w:r>
-      <w:proofErr w:type="spellEnd"/>
-      <w:r>
-        <w:t>\</w:t>
-      </w:r>
-      <w:proofErr w:type="spellStart"/>
-      <w:r>
-        <w:t>DailyDoom</w:t>
-      </w:r>
-      <w:proofErr w:type="spellEnd"/>
-      <w:r>
-        <w:t>\</w:t>
-      </w:r>
-      <w:proofErr w:type="spellStart"/>
-      <w:r>
-        <w:t>TextFiles</w:t>
-      </w:r>
-      <w:proofErr w:type="spellEnd"/>
-      <w:r>
-        <w:t xml:space="preserve"> directory for full </w:t>
+      <w:r>
+        <w:t>RandomBits\</w:t>
+      </w:r>
+      <w:r>
+        <w:t>DailyDoom\bin\Debug\</w:t>
+      </w:r>
+      <w:r>
+        <w:t xml:space="preserve">TextFiles directory. As there is a .gitignore file for VisualStudio in the GitHub repository, a copy of these files will also be saved to the RandomBits\DailyDoom\TextFiles directory for full </w:t>
       </w:r>
       <w:r>
         <w:t>dis</w:t>
@@ -3774,6 +3633,7 @@
   <w:style w:type="table" w:default="1" w:styleId="TableNormal">
     <w:name w:val="Normal Table"/>
     <w:uiPriority w:val="99"/>
+    <w:semiHidden/>
     <w:unhideWhenUsed/>
     <w:tblPr>
       <w:tblInd w:w="0" w:type="dxa"/>

</xml_diff>

<commit_message>
Minor Word Doc Change
Updated the DailyDoomDiagram.png
</commit_message>
<xml_diff>
--- a/DailyDoom/DailyDoomPlan.docx
+++ b/DailyDoom/DailyDoomPlan.docx
@@ -1173,10 +1173,10 @@
           <w:noProof/>
         </w:rPr>
         <w:drawing>
-          <wp:inline distT="0" distB="0" distL="0" distR="0" wp14:anchorId="28583D6E" wp14:editId="6F3CF13C">
-            <wp:extent cx="6677025" cy="4138187"/>
+          <wp:inline distT="0" distB="0" distL="0" distR="0" wp14:anchorId="49FB3AF0" wp14:editId="7542FDB6">
+            <wp:extent cx="6676872" cy="4138092"/>
             <wp:effectExtent l="0" t="0" r="0" b="0"/>
-            <wp:docPr id="1" name="Picture 1"/>
+            <wp:docPr id="2" name="Picture 2"/>
             <wp:cNvGraphicFramePr>
               <a:graphicFrameLocks xmlns:a="http://schemas.openxmlformats.org/drawingml/2006/main" noChangeAspect="1"/>
             </wp:cNvGraphicFramePr>
@@ -1184,7 +1184,7 @@
               <a:graphicData uri="http://schemas.openxmlformats.org/drawingml/2006/picture">
                 <pic:pic xmlns:pic="http://schemas.openxmlformats.org/drawingml/2006/picture">
                   <pic:nvPicPr>
-                    <pic:cNvPr id="1" name="Picture 1"/>
+                    <pic:cNvPr id="2" name="Picture 2"/>
                     <pic:cNvPicPr/>
                   </pic:nvPicPr>
                   <pic:blipFill>
@@ -1202,7 +1202,7 @@
                   <pic:spPr>
                     <a:xfrm>
                       <a:off x="0" y="0"/>
-                      <a:ext cx="6690033" cy="4146249"/>
+                      <a:ext cx="6737353" cy="4175576"/>
                     </a:xfrm>
                     <a:prstGeom prst="rect">
                       <a:avLst/>
@@ -2120,7 +2120,7 @@
         <w:t>Note:</w:t>
       </w:r>
       <w:r>
-        <w:t xml:space="preserve"> Although this can be done in the MainWindow object without the need for a class, the Prediction class will be created and implemented to make</w:t>
+        <w:t xml:space="preserve"> Although this can be done in the MainWindow without the need for a class, the Prediction class will be created and implemented to make</w:t>
       </w:r>
       <w:r>
         <w:t xml:space="preserve"> any</w:t>

</xml_diff>